<commit_message>
GUI rescaled and organised, documentation development
</commit_message>
<xml_diff>
--- a/TSP_AntColony.docx
+++ b/TSP_AntColony.docx
@@ -34,7 +34,7 @@
                     </pic:cNvPicPr>
                   </pic:nvPicPr>
                   <pic:blipFill>
-                    <a:blip r:embed="rId5">
+                    <a:blip r:embed="rId6">
                       <a:clrChange>
                         <a:clrFrom>
                           <a:srgbClr val="FFFFFF"/>
@@ -491,31 +491,13 @@
           <w:sz w:val="36"/>
         </w:rPr>
       </w:pPr>
-      <w:proofErr w:type="spellStart"/>
       <w:r>
         <w:rPr>
           <w:rFonts w:eastAsia="Times New Roman"/>
           <w:sz w:val="36"/>
         </w:rPr>
-        <w:t>Michał</w:t>
-      </w:r>
-      <w:proofErr w:type="spellEnd"/>
-      <w:r>
-        <w:rPr>
-          <w:rFonts w:eastAsia="Times New Roman"/>
-          <w:sz w:val="36"/>
-        </w:rPr>
-        <w:t xml:space="preserve"> </w:t>
-      </w:r>
-      <w:proofErr w:type="spellStart"/>
-      <w:r>
-        <w:rPr>
-          <w:rFonts w:eastAsia="Times New Roman"/>
-          <w:sz w:val="36"/>
-        </w:rPr>
-        <w:t>Sulecki</w:t>
-      </w:r>
-      <w:proofErr w:type="spellEnd"/>
+        <w:t>Michał Sulecki</w:t>
+      </w:r>
     </w:p>
     <w:p>
       <w:pPr>
@@ -535,6 +517,1129 @@
       </w:r>
     </w:p>
     <w:p/>
+    <w:p>
+      <w:pPr>
+        <w:pStyle w:val="Spistreci1"/>
+        <w:tabs>
+          <w:tab w:val="left" w:pos="440"/>
+          <w:tab w:val="right" w:leader="dot" w:pos="9062"/>
+        </w:tabs>
+        <w:rPr>
+          <w:rFonts w:asciiTheme="minorHAnsi" w:hAnsiTheme="minorHAnsi"/>
+          <w:noProof/>
+          <w:sz w:val="22"/>
+          <w:lang w:val="pl-PL" w:eastAsia="pl-PL" w:bidi="ar-SA"/>
+        </w:rPr>
+      </w:pPr>
+      <w:r>
+        <w:rPr>
+          <w:lang w:val="pl-PL"/>
+        </w:rPr>
+        <w:lastRenderedPageBreak/>
+        <w:fldChar w:fldCharType="begin"/>
+      </w:r>
+      <w:r>
+        <w:rPr>
+          <w:lang w:val="pl-PL"/>
+        </w:rPr>
+        <w:instrText xml:space="preserve"> TOC \o "1-3" \h \z \u </w:instrText>
+      </w:r>
+      <w:r>
+        <w:rPr>
+          <w:lang w:val="pl-PL"/>
+        </w:rPr>
+        <w:fldChar w:fldCharType="separate"/>
+      </w:r>
+      <w:hyperlink w:anchor="_Toc42804777" w:history="1">
+        <w:r>
+          <w:rPr>
+            <w:rStyle w:val="Hipercze"/>
+            <w:noProof/>
+            <w:lang w:val="pl-PL"/>
+          </w:rPr>
+          <w:t>1.</w:t>
+        </w:r>
+        <w:r>
+          <w:rPr>
+            <w:rFonts w:asciiTheme="minorHAnsi" w:hAnsiTheme="minorHAnsi"/>
+            <w:noProof/>
+            <w:sz w:val="22"/>
+            <w:lang w:val="pl-PL" w:eastAsia="pl-PL" w:bidi="ar-SA"/>
+          </w:rPr>
+          <w:tab/>
+        </w:r>
+        <w:r>
+          <w:rPr>
+            <w:rStyle w:val="Hipercze"/>
+            <w:noProof/>
+            <w:lang w:val="pl-PL"/>
+          </w:rPr>
+          <w:t>Wstęp teoretyczny</w:t>
+        </w:r>
+        <w:r>
+          <w:rPr>
+            <w:noProof/>
+            <w:webHidden/>
+          </w:rPr>
+          <w:tab/>
+        </w:r>
+        <w:r>
+          <w:rPr>
+            <w:noProof/>
+            <w:webHidden/>
+          </w:rPr>
+          <w:fldChar w:fldCharType="begin"/>
+        </w:r>
+        <w:r>
+          <w:rPr>
+            <w:noProof/>
+            <w:webHidden/>
+          </w:rPr>
+          <w:instrText xml:space="preserve"> PAGEREF _Toc42804777 \h </w:instrText>
+        </w:r>
+        <w:r>
+          <w:rPr>
+            <w:noProof/>
+            <w:webHidden/>
+          </w:rPr>
+        </w:r>
+        <w:r>
+          <w:rPr>
+            <w:noProof/>
+            <w:webHidden/>
+          </w:rPr>
+          <w:fldChar w:fldCharType="separate"/>
+        </w:r>
+        <w:r>
+          <w:rPr>
+            <w:noProof/>
+            <w:webHidden/>
+          </w:rPr>
+          <w:t>3</w:t>
+        </w:r>
+        <w:r>
+          <w:rPr>
+            <w:noProof/>
+            <w:webHidden/>
+          </w:rPr>
+          <w:fldChar w:fldCharType="end"/>
+        </w:r>
+      </w:hyperlink>
+    </w:p>
+    <w:p>
+      <w:pPr>
+        <w:pStyle w:val="Spistreci2"/>
+        <w:tabs>
+          <w:tab w:val="left" w:pos="880"/>
+          <w:tab w:val="right" w:leader="dot" w:pos="9062"/>
+        </w:tabs>
+        <w:rPr>
+          <w:rFonts w:asciiTheme="minorHAnsi" w:hAnsiTheme="minorHAnsi"/>
+          <w:noProof/>
+          <w:sz w:val="22"/>
+          <w:lang w:val="pl-PL" w:eastAsia="pl-PL" w:bidi="ar-SA"/>
+        </w:rPr>
+      </w:pPr>
+      <w:hyperlink w:anchor="_Toc42804778" w:history="1">
+        <w:r>
+          <w:rPr>
+            <w:rStyle w:val="Hipercze"/>
+            <w:noProof/>
+            <w:lang w:val="pl-PL"/>
+          </w:rPr>
+          <w:t>1)</w:t>
+        </w:r>
+        <w:r>
+          <w:rPr>
+            <w:rFonts w:asciiTheme="minorHAnsi" w:hAnsiTheme="minorHAnsi"/>
+            <w:noProof/>
+            <w:sz w:val="22"/>
+            <w:lang w:val="pl-PL" w:eastAsia="pl-PL" w:bidi="ar-SA"/>
+          </w:rPr>
+          <w:tab/>
+        </w:r>
+        <w:r>
+          <w:rPr>
+            <w:rStyle w:val="Hipercze"/>
+            <w:noProof/>
+            <w:lang w:val="pl-PL"/>
+          </w:rPr>
+          <w:t>Problem komiwojażera</w:t>
+        </w:r>
+        <w:r>
+          <w:rPr>
+            <w:noProof/>
+            <w:webHidden/>
+          </w:rPr>
+          <w:tab/>
+        </w:r>
+        <w:r>
+          <w:rPr>
+            <w:noProof/>
+            <w:webHidden/>
+          </w:rPr>
+          <w:fldChar w:fldCharType="begin"/>
+        </w:r>
+        <w:r>
+          <w:rPr>
+            <w:noProof/>
+            <w:webHidden/>
+          </w:rPr>
+          <w:instrText xml:space="preserve"> PAGEREF _Toc42804778 \h </w:instrText>
+        </w:r>
+        <w:r>
+          <w:rPr>
+            <w:noProof/>
+            <w:webHidden/>
+          </w:rPr>
+        </w:r>
+        <w:r>
+          <w:rPr>
+            <w:noProof/>
+            <w:webHidden/>
+          </w:rPr>
+          <w:fldChar w:fldCharType="separate"/>
+        </w:r>
+        <w:r>
+          <w:rPr>
+            <w:noProof/>
+            <w:webHidden/>
+          </w:rPr>
+          <w:t>3</w:t>
+        </w:r>
+        <w:r>
+          <w:rPr>
+            <w:noProof/>
+            <w:webHidden/>
+          </w:rPr>
+          <w:fldChar w:fldCharType="end"/>
+        </w:r>
+      </w:hyperlink>
+    </w:p>
+    <w:p>
+      <w:pPr>
+        <w:pStyle w:val="Spistreci2"/>
+        <w:tabs>
+          <w:tab w:val="left" w:pos="880"/>
+          <w:tab w:val="right" w:leader="dot" w:pos="9062"/>
+        </w:tabs>
+        <w:rPr>
+          <w:rFonts w:asciiTheme="minorHAnsi" w:hAnsiTheme="minorHAnsi"/>
+          <w:noProof/>
+          <w:sz w:val="22"/>
+          <w:lang w:val="pl-PL" w:eastAsia="pl-PL" w:bidi="ar-SA"/>
+        </w:rPr>
+      </w:pPr>
+      <w:hyperlink w:anchor="_Toc42804779" w:history="1">
+        <w:r>
+          <w:rPr>
+            <w:rStyle w:val="Hipercze"/>
+            <w:noProof/>
+            <w:lang w:val="pl-PL"/>
+          </w:rPr>
+          <w:t>2)</w:t>
+        </w:r>
+        <w:r>
+          <w:rPr>
+            <w:rFonts w:asciiTheme="minorHAnsi" w:hAnsiTheme="minorHAnsi"/>
+            <w:noProof/>
+            <w:sz w:val="22"/>
+            <w:lang w:val="pl-PL" w:eastAsia="pl-PL" w:bidi="ar-SA"/>
+          </w:rPr>
+          <w:tab/>
+        </w:r>
+        <w:r>
+          <w:rPr>
+            <w:rStyle w:val="Hipercze"/>
+            <w:noProof/>
+            <w:lang w:val="pl-PL"/>
+          </w:rPr>
+          <w:t>Opis algorytmu mrówkowego</w:t>
+        </w:r>
+        <w:r>
+          <w:rPr>
+            <w:noProof/>
+            <w:webHidden/>
+          </w:rPr>
+          <w:tab/>
+        </w:r>
+        <w:r>
+          <w:rPr>
+            <w:noProof/>
+            <w:webHidden/>
+          </w:rPr>
+          <w:fldChar w:fldCharType="begin"/>
+        </w:r>
+        <w:r>
+          <w:rPr>
+            <w:noProof/>
+            <w:webHidden/>
+          </w:rPr>
+          <w:instrText xml:space="preserve"> PAGEREF _Toc42804779 \h </w:instrText>
+        </w:r>
+        <w:r>
+          <w:rPr>
+            <w:noProof/>
+            <w:webHidden/>
+          </w:rPr>
+        </w:r>
+        <w:r>
+          <w:rPr>
+            <w:noProof/>
+            <w:webHidden/>
+          </w:rPr>
+          <w:fldChar w:fldCharType="separate"/>
+        </w:r>
+        <w:r>
+          <w:rPr>
+            <w:noProof/>
+            <w:webHidden/>
+          </w:rPr>
+          <w:t>3</w:t>
+        </w:r>
+        <w:r>
+          <w:rPr>
+            <w:noProof/>
+            <w:webHidden/>
+          </w:rPr>
+          <w:fldChar w:fldCharType="end"/>
+        </w:r>
+      </w:hyperlink>
+    </w:p>
+    <w:p>
+      <w:pPr>
+        <w:pStyle w:val="Spistreci2"/>
+        <w:tabs>
+          <w:tab w:val="left" w:pos="880"/>
+          <w:tab w:val="right" w:leader="dot" w:pos="9062"/>
+        </w:tabs>
+        <w:rPr>
+          <w:rFonts w:asciiTheme="minorHAnsi" w:hAnsiTheme="minorHAnsi"/>
+          <w:noProof/>
+          <w:sz w:val="22"/>
+          <w:lang w:val="pl-PL" w:eastAsia="pl-PL" w:bidi="ar-SA"/>
+        </w:rPr>
+      </w:pPr>
+      <w:hyperlink w:anchor="_Toc42804780" w:history="1">
+        <w:r>
+          <w:rPr>
+            <w:rStyle w:val="Hipercze"/>
+            <w:noProof/>
+            <w:lang w:val="pl-PL"/>
+          </w:rPr>
+          <w:t>3)</w:t>
+        </w:r>
+        <w:r>
+          <w:rPr>
+            <w:rFonts w:asciiTheme="minorHAnsi" w:hAnsiTheme="minorHAnsi"/>
+            <w:noProof/>
+            <w:sz w:val="22"/>
+            <w:lang w:val="pl-PL" w:eastAsia="pl-PL" w:bidi="ar-SA"/>
+          </w:rPr>
+          <w:tab/>
+        </w:r>
+        <w:r>
+          <w:rPr>
+            <w:rStyle w:val="Hipercze"/>
+            <w:noProof/>
+            <w:lang w:val="pl-PL"/>
+          </w:rPr>
+          <w:t>Lista użytych miast</w:t>
+        </w:r>
+        <w:r>
+          <w:rPr>
+            <w:noProof/>
+            <w:webHidden/>
+          </w:rPr>
+          <w:tab/>
+        </w:r>
+        <w:r>
+          <w:rPr>
+            <w:noProof/>
+            <w:webHidden/>
+          </w:rPr>
+          <w:fldChar w:fldCharType="begin"/>
+        </w:r>
+        <w:r>
+          <w:rPr>
+            <w:noProof/>
+            <w:webHidden/>
+          </w:rPr>
+          <w:instrText xml:space="preserve"> PAGEREF _Toc42804780 \h </w:instrText>
+        </w:r>
+        <w:r>
+          <w:rPr>
+            <w:noProof/>
+            <w:webHidden/>
+          </w:rPr>
+        </w:r>
+        <w:r>
+          <w:rPr>
+            <w:noProof/>
+            <w:webHidden/>
+          </w:rPr>
+          <w:fldChar w:fldCharType="separate"/>
+        </w:r>
+        <w:r>
+          <w:rPr>
+            <w:noProof/>
+            <w:webHidden/>
+          </w:rPr>
+          <w:t>3</w:t>
+        </w:r>
+        <w:r>
+          <w:rPr>
+            <w:noProof/>
+            <w:webHidden/>
+          </w:rPr>
+          <w:fldChar w:fldCharType="end"/>
+        </w:r>
+      </w:hyperlink>
+    </w:p>
+    <w:p>
+      <w:pPr>
+        <w:pStyle w:val="Spistreci1"/>
+        <w:tabs>
+          <w:tab w:val="left" w:pos="440"/>
+          <w:tab w:val="right" w:leader="dot" w:pos="9062"/>
+        </w:tabs>
+        <w:rPr>
+          <w:rFonts w:asciiTheme="minorHAnsi" w:hAnsiTheme="minorHAnsi"/>
+          <w:noProof/>
+          <w:sz w:val="22"/>
+          <w:lang w:val="pl-PL" w:eastAsia="pl-PL" w:bidi="ar-SA"/>
+        </w:rPr>
+      </w:pPr>
+      <w:hyperlink w:anchor="_Toc42804781" w:history="1">
+        <w:r>
+          <w:rPr>
+            <w:rStyle w:val="Hipercze"/>
+            <w:noProof/>
+            <w:lang w:val="pl-PL"/>
+          </w:rPr>
+          <w:t>2.</w:t>
+        </w:r>
+        <w:r>
+          <w:rPr>
+            <w:rFonts w:asciiTheme="minorHAnsi" w:hAnsiTheme="minorHAnsi"/>
+            <w:noProof/>
+            <w:sz w:val="22"/>
+            <w:lang w:val="pl-PL" w:eastAsia="pl-PL" w:bidi="ar-SA"/>
+          </w:rPr>
+          <w:tab/>
+        </w:r>
+        <w:r>
+          <w:rPr>
+            <w:rStyle w:val="Hipercze"/>
+            <w:noProof/>
+            <w:lang w:val="pl-PL"/>
+          </w:rPr>
+          <w:t>Założenia programu oraz prezentacja interfejsu graficznego</w:t>
+        </w:r>
+        <w:r>
+          <w:rPr>
+            <w:noProof/>
+            <w:webHidden/>
+          </w:rPr>
+          <w:tab/>
+        </w:r>
+        <w:r>
+          <w:rPr>
+            <w:noProof/>
+            <w:webHidden/>
+          </w:rPr>
+          <w:fldChar w:fldCharType="begin"/>
+        </w:r>
+        <w:r>
+          <w:rPr>
+            <w:noProof/>
+            <w:webHidden/>
+          </w:rPr>
+          <w:instrText xml:space="preserve"> PAGEREF _Toc42804781 \h </w:instrText>
+        </w:r>
+        <w:r>
+          <w:rPr>
+            <w:noProof/>
+            <w:webHidden/>
+          </w:rPr>
+        </w:r>
+        <w:r>
+          <w:rPr>
+            <w:noProof/>
+            <w:webHidden/>
+          </w:rPr>
+          <w:fldChar w:fldCharType="separate"/>
+        </w:r>
+        <w:r>
+          <w:rPr>
+            <w:noProof/>
+            <w:webHidden/>
+          </w:rPr>
+          <w:t>4</w:t>
+        </w:r>
+        <w:r>
+          <w:rPr>
+            <w:noProof/>
+            <w:webHidden/>
+          </w:rPr>
+          <w:fldChar w:fldCharType="end"/>
+        </w:r>
+      </w:hyperlink>
+    </w:p>
+    <w:p>
+      <w:pPr>
+        <w:pStyle w:val="Spistreci2"/>
+        <w:tabs>
+          <w:tab w:val="left" w:pos="880"/>
+          <w:tab w:val="right" w:leader="dot" w:pos="9062"/>
+        </w:tabs>
+        <w:rPr>
+          <w:rFonts w:asciiTheme="minorHAnsi" w:hAnsiTheme="minorHAnsi"/>
+          <w:noProof/>
+          <w:sz w:val="22"/>
+          <w:lang w:val="pl-PL" w:eastAsia="pl-PL" w:bidi="ar-SA"/>
+        </w:rPr>
+      </w:pPr>
+      <w:hyperlink w:anchor="_Toc42804782" w:history="1">
+        <w:r>
+          <w:rPr>
+            <w:rStyle w:val="Hipercze"/>
+            <w:noProof/>
+            <w:lang w:val="pl-PL"/>
+          </w:rPr>
+          <w:t>1)</w:t>
+        </w:r>
+        <w:r>
+          <w:rPr>
+            <w:rFonts w:asciiTheme="minorHAnsi" w:hAnsiTheme="minorHAnsi"/>
+            <w:noProof/>
+            <w:sz w:val="22"/>
+            <w:lang w:val="pl-PL" w:eastAsia="pl-PL" w:bidi="ar-SA"/>
+          </w:rPr>
+          <w:tab/>
+        </w:r>
+        <w:r>
+          <w:rPr>
+            <w:rStyle w:val="Hipercze"/>
+            <w:noProof/>
+            <w:lang w:val="pl-PL"/>
+          </w:rPr>
+          <w:t>Opis wykorzystanego oprogramowania</w:t>
+        </w:r>
+        <w:r>
+          <w:rPr>
+            <w:noProof/>
+            <w:webHidden/>
+          </w:rPr>
+          <w:tab/>
+        </w:r>
+        <w:r>
+          <w:rPr>
+            <w:noProof/>
+            <w:webHidden/>
+          </w:rPr>
+          <w:fldChar w:fldCharType="begin"/>
+        </w:r>
+        <w:r>
+          <w:rPr>
+            <w:noProof/>
+            <w:webHidden/>
+          </w:rPr>
+          <w:instrText xml:space="preserve"> PAGEREF _Toc42804782 \h </w:instrText>
+        </w:r>
+        <w:r>
+          <w:rPr>
+            <w:noProof/>
+            <w:webHidden/>
+          </w:rPr>
+        </w:r>
+        <w:r>
+          <w:rPr>
+            <w:noProof/>
+            <w:webHidden/>
+          </w:rPr>
+          <w:fldChar w:fldCharType="separate"/>
+        </w:r>
+        <w:r>
+          <w:rPr>
+            <w:noProof/>
+            <w:webHidden/>
+          </w:rPr>
+          <w:t>4</w:t>
+        </w:r>
+        <w:r>
+          <w:rPr>
+            <w:noProof/>
+            <w:webHidden/>
+          </w:rPr>
+          <w:fldChar w:fldCharType="end"/>
+        </w:r>
+      </w:hyperlink>
+    </w:p>
+    <w:p>
+      <w:pPr>
+        <w:pStyle w:val="Spistreci2"/>
+        <w:tabs>
+          <w:tab w:val="left" w:pos="880"/>
+          <w:tab w:val="right" w:leader="dot" w:pos="9062"/>
+        </w:tabs>
+        <w:rPr>
+          <w:rFonts w:asciiTheme="minorHAnsi" w:hAnsiTheme="minorHAnsi"/>
+          <w:noProof/>
+          <w:sz w:val="22"/>
+          <w:lang w:val="pl-PL" w:eastAsia="pl-PL" w:bidi="ar-SA"/>
+        </w:rPr>
+      </w:pPr>
+      <w:hyperlink w:anchor="_Toc42804783" w:history="1">
+        <w:r>
+          <w:rPr>
+            <w:rStyle w:val="Hipercze"/>
+            <w:noProof/>
+            <w:lang w:val="pl-PL"/>
+          </w:rPr>
+          <w:t>2)</w:t>
+        </w:r>
+        <w:r>
+          <w:rPr>
+            <w:rFonts w:asciiTheme="minorHAnsi" w:hAnsiTheme="minorHAnsi"/>
+            <w:noProof/>
+            <w:sz w:val="22"/>
+            <w:lang w:val="pl-PL" w:eastAsia="pl-PL" w:bidi="ar-SA"/>
+          </w:rPr>
+          <w:tab/>
+        </w:r>
+        <w:r>
+          <w:rPr>
+            <w:rStyle w:val="Hipercze"/>
+            <w:noProof/>
+            <w:lang w:val="pl-PL"/>
+          </w:rPr>
+          <w:t>Założenia dla aplikacji</w:t>
+        </w:r>
+        <w:r>
+          <w:rPr>
+            <w:noProof/>
+            <w:webHidden/>
+          </w:rPr>
+          <w:tab/>
+        </w:r>
+        <w:r>
+          <w:rPr>
+            <w:noProof/>
+            <w:webHidden/>
+          </w:rPr>
+          <w:fldChar w:fldCharType="begin"/>
+        </w:r>
+        <w:r>
+          <w:rPr>
+            <w:noProof/>
+            <w:webHidden/>
+          </w:rPr>
+          <w:instrText xml:space="preserve"> PAGEREF _Toc42804783 \h </w:instrText>
+        </w:r>
+        <w:r>
+          <w:rPr>
+            <w:noProof/>
+            <w:webHidden/>
+          </w:rPr>
+        </w:r>
+        <w:r>
+          <w:rPr>
+            <w:noProof/>
+            <w:webHidden/>
+          </w:rPr>
+          <w:fldChar w:fldCharType="separate"/>
+        </w:r>
+        <w:r>
+          <w:rPr>
+            <w:noProof/>
+            <w:webHidden/>
+          </w:rPr>
+          <w:t>4</w:t>
+        </w:r>
+        <w:r>
+          <w:rPr>
+            <w:noProof/>
+            <w:webHidden/>
+          </w:rPr>
+          <w:fldChar w:fldCharType="end"/>
+        </w:r>
+      </w:hyperlink>
+    </w:p>
+    <w:p>
+      <w:pPr>
+        <w:pStyle w:val="Spistreci2"/>
+        <w:tabs>
+          <w:tab w:val="left" w:pos="880"/>
+          <w:tab w:val="right" w:leader="dot" w:pos="9062"/>
+        </w:tabs>
+        <w:rPr>
+          <w:rFonts w:asciiTheme="minorHAnsi" w:hAnsiTheme="minorHAnsi"/>
+          <w:noProof/>
+          <w:sz w:val="22"/>
+          <w:lang w:val="pl-PL" w:eastAsia="pl-PL" w:bidi="ar-SA"/>
+        </w:rPr>
+      </w:pPr>
+      <w:hyperlink w:anchor="_Toc42804784" w:history="1">
+        <w:r>
+          <w:rPr>
+            <w:rStyle w:val="Hipercze"/>
+            <w:noProof/>
+            <w:lang w:val="pl-PL"/>
+          </w:rPr>
+          <w:t>3)</w:t>
+        </w:r>
+        <w:r>
+          <w:rPr>
+            <w:rFonts w:asciiTheme="minorHAnsi" w:hAnsiTheme="minorHAnsi"/>
+            <w:noProof/>
+            <w:sz w:val="22"/>
+            <w:lang w:val="pl-PL" w:eastAsia="pl-PL" w:bidi="ar-SA"/>
+          </w:rPr>
+          <w:tab/>
+        </w:r>
+        <w:r>
+          <w:rPr>
+            <w:rStyle w:val="Hipercze"/>
+            <w:noProof/>
+            <w:lang w:val="pl-PL"/>
+          </w:rPr>
+          <w:t>Interfejs graficzny</w:t>
+        </w:r>
+        <w:r>
+          <w:rPr>
+            <w:noProof/>
+            <w:webHidden/>
+          </w:rPr>
+          <w:tab/>
+        </w:r>
+        <w:r>
+          <w:rPr>
+            <w:noProof/>
+            <w:webHidden/>
+          </w:rPr>
+          <w:fldChar w:fldCharType="begin"/>
+        </w:r>
+        <w:r>
+          <w:rPr>
+            <w:noProof/>
+            <w:webHidden/>
+          </w:rPr>
+          <w:instrText xml:space="preserve"> PAGEREF _Toc42804784 \h </w:instrText>
+        </w:r>
+        <w:r>
+          <w:rPr>
+            <w:noProof/>
+            <w:webHidden/>
+          </w:rPr>
+        </w:r>
+        <w:r>
+          <w:rPr>
+            <w:noProof/>
+            <w:webHidden/>
+          </w:rPr>
+          <w:fldChar w:fldCharType="separate"/>
+        </w:r>
+        <w:r>
+          <w:rPr>
+            <w:noProof/>
+            <w:webHidden/>
+          </w:rPr>
+          <w:t>5</w:t>
+        </w:r>
+        <w:r>
+          <w:rPr>
+            <w:noProof/>
+            <w:webHidden/>
+          </w:rPr>
+          <w:fldChar w:fldCharType="end"/>
+        </w:r>
+      </w:hyperlink>
+    </w:p>
+    <w:p>
+      <w:pPr>
+        <w:pStyle w:val="Spistreci1"/>
+        <w:tabs>
+          <w:tab w:val="left" w:pos="440"/>
+          <w:tab w:val="right" w:leader="dot" w:pos="9062"/>
+        </w:tabs>
+        <w:rPr>
+          <w:rFonts w:asciiTheme="minorHAnsi" w:hAnsiTheme="minorHAnsi"/>
+          <w:noProof/>
+          <w:sz w:val="22"/>
+          <w:lang w:val="pl-PL" w:eastAsia="pl-PL" w:bidi="ar-SA"/>
+        </w:rPr>
+      </w:pPr>
+      <w:hyperlink w:anchor="_Toc42804785" w:history="1">
+        <w:r>
+          <w:rPr>
+            <w:rStyle w:val="Hipercze"/>
+            <w:noProof/>
+            <w:lang w:val="pl-PL"/>
+          </w:rPr>
+          <w:t>3.</w:t>
+        </w:r>
+        <w:r>
+          <w:rPr>
+            <w:rFonts w:asciiTheme="minorHAnsi" w:hAnsiTheme="minorHAnsi"/>
+            <w:noProof/>
+            <w:sz w:val="22"/>
+            <w:lang w:val="pl-PL" w:eastAsia="pl-PL" w:bidi="ar-SA"/>
+          </w:rPr>
+          <w:tab/>
+        </w:r>
+        <w:r>
+          <w:rPr>
+            <w:rStyle w:val="Hipercze"/>
+            <w:noProof/>
+            <w:lang w:val="pl-PL"/>
+          </w:rPr>
+          <w:t>Implementacja algorytmu w programie</w:t>
+        </w:r>
+        <w:r>
+          <w:rPr>
+            <w:noProof/>
+            <w:webHidden/>
+          </w:rPr>
+          <w:tab/>
+        </w:r>
+        <w:r>
+          <w:rPr>
+            <w:noProof/>
+            <w:webHidden/>
+          </w:rPr>
+          <w:fldChar w:fldCharType="begin"/>
+        </w:r>
+        <w:r>
+          <w:rPr>
+            <w:noProof/>
+            <w:webHidden/>
+          </w:rPr>
+          <w:instrText xml:space="preserve"> PAGEREF _Toc42804785 \h </w:instrText>
+        </w:r>
+        <w:r>
+          <w:rPr>
+            <w:noProof/>
+            <w:webHidden/>
+          </w:rPr>
+        </w:r>
+        <w:r>
+          <w:rPr>
+            <w:noProof/>
+            <w:webHidden/>
+          </w:rPr>
+          <w:fldChar w:fldCharType="separate"/>
+        </w:r>
+        <w:r>
+          <w:rPr>
+            <w:noProof/>
+            <w:webHidden/>
+          </w:rPr>
+          <w:t>7</w:t>
+        </w:r>
+        <w:r>
+          <w:rPr>
+            <w:noProof/>
+            <w:webHidden/>
+          </w:rPr>
+          <w:fldChar w:fldCharType="end"/>
+        </w:r>
+      </w:hyperlink>
+    </w:p>
+    <w:p>
+      <w:pPr>
+        <w:pStyle w:val="Spistreci1"/>
+        <w:tabs>
+          <w:tab w:val="left" w:pos="440"/>
+          <w:tab w:val="right" w:leader="dot" w:pos="9062"/>
+        </w:tabs>
+        <w:rPr>
+          <w:rFonts w:asciiTheme="minorHAnsi" w:hAnsiTheme="minorHAnsi"/>
+          <w:noProof/>
+          <w:sz w:val="22"/>
+          <w:lang w:val="pl-PL" w:eastAsia="pl-PL" w:bidi="ar-SA"/>
+        </w:rPr>
+      </w:pPr>
+      <w:hyperlink w:anchor="_Toc42804786" w:history="1">
+        <w:r>
+          <w:rPr>
+            <w:rStyle w:val="Hipercze"/>
+            <w:noProof/>
+            <w:lang w:val="pl-PL"/>
+          </w:rPr>
+          <w:t>4.</w:t>
+        </w:r>
+        <w:r>
+          <w:rPr>
+            <w:rFonts w:asciiTheme="minorHAnsi" w:hAnsiTheme="minorHAnsi"/>
+            <w:noProof/>
+            <w:sz w:val="22"/>
+            <w:lang w:val="pl-PL" w:eastAsia="pl-PL" w:bidi="ar-SA"/>
+          </w:rPr>
+          <w:tab/>
+        </w:r>
+        <w:r>
+          <w:rPr>
+            <w:rStyle w:val="Hipercze"/>
+            <w:noProof/>
+            <w:lang w:val="pl-PL"/>
+          </w:rPr>
+          <w:t>Badanie algorytmu – próby/wyniki/wykresy (?)</w:t>
+        </w:r>
+        <w:r>
+          <w:rPr>
+            <w:noProof/>
+            <w:webHidden/>
+          </w:rPr>
+          <w:tab/>
+        </w:r>
+        <w:r>
+          <w:rPr>
+            <w:noProof/>
+            <w:webHidden/>
+          </w:rPr>
+          <w:fldChar w:fldCharType="begin"/>
+        </w:r>
+        <w:r>
+          <w:rPr>
+            <w:noProof/>
+            <w:webHidden/>
+          </w:rPr>
+          <w:instrText xml:space="preserve"> PAGEREF _Toc42804786 \h </w:instrText>
+        </w:r>
+        <w:r>
+          <w:rPr>
+            <w:noProof/>
+            <w:webHidden/>
+          </w:rPr>
+        </w:r>
+        <w:r>
+          <w:rPr>
+            <w:noProof/>
+            <w:webHidden/>
+          </w:rPr>
+          <w:fldChar w:fldCharType="separate"/>
+        </w:r>
+        <w:r>
+          <w:rPr>
+            <w:noProof/>
+            <w:webHidden/>
+          </w:rPr>
+          <w:t>7</w:t>
+        </w:r>
+        <w:r>
+          <w:rPr>
+            <w:noProof/>
+            <w:webHidden/>
+          </w:rPr>
+          <w:fldChar w:fldCharType="end"/>
+        </w:r>
+      </w:hyperlink>
+    </w:p>
+    <w:p>
+      <w:pPr>
+        <w:pStyle w:val="Spistreci1"/>
+        <w:tabs>
+          <w:tab w:val="left" w:pos="440"/>
+          <w:tab w:val="right" w:leader="dot" w:pos="9062"/>
+        </w:tabs>
+        <w:rPr>
+          <w:rFonts w:asciiTheme="minorHAnsi" w:hAnsiTheme="minorHAnsi"/>
+          <w:noProof/>
+          <w:sz w:val="22"/>
+          <w:lang w:val="pl-PL" w:eastAsia="pl-PL" w:bidi="ar-SA"/>
+        </w:rPr>
+      </w:pPr>
+      <w:hyperlink w:anchor="_Toc42804787" w:history="1">
+        <w:r>
+          <w:rPr>
+            <w:rStyle w:val="Hipercze"/>
+            <w:noProof/>
+            <w:lang w:val="pl-PL"/>
+          </w:rPr>
+          <w:t>5.</w:t>
+        </w:r>
+        <w:r>
+          <w:rPr>
+            <w:rFonts w:asciiTheme="minorHAnsi" w:hAnsiTheme="minorHAnsi"/>
+            <w:noProof/>
+            <w:sz w:val="22"/>
+            <w:lang w:val="pl-PL" w:eastAsia="pl-PL" w:bidi="ar-SA"/>
+          </w:rPr>
+          <w:tab/>
+        </w:r>
+        <w:r>
+          <w:rPr>
+            <w:rStyle w:val="Hipercze"/>
+            <w:noProof/>
+            <w:lang w:val="pl-PL"/>
+          </w:rPr>
+          <w:t>Podsumowanie</w:t>
+        </w:r>
+        <w:r>
+          <w:rPr>
+            <w:noProof/>
+            <w:webHidden/>
+          </w:rPr>
+          <w:tab/>
+        </w:r>
+        <w:r>
+          <w:rPr>
+            <w:noProof/>
+            <w:webHidden/>
+          </w:rPr>
+          <w:fldChar w:fldCharType="begin"/>
+        </w:r>
+        <w:r>
+          <w:rPr>
+            <w:noProof/>
+            <w:webHidden/>
+          </w:rPr>
+          <w:instrText xml:space="preserve"> PAGEREF _Toc42804787 \h </w:instrText>
+        </w:r>
+        <w:r>
+          <w:rPr>
+            <w:noProof/>
+            <w:webHidden/>
+          </w:rPr>
+        </w:r>
+        <w:r>
+          <w:rPr>
+            <w:noProof/>
+            <w:webHidden/>
+          </w:rPr>
+          <w:fldChar w:fldCharType="separate"/>
+        </w:r>
+        <w:r>
+          <w:rPr>
+            <w:noProof/>
+            <w:webHidden/>
+          </w:rPr>
+          <w:t>8</w:t>
+        </w:r>
+        <w:r>
+          <w:rPr>
+            <w:noProof/>
+            <w:webHidden/>
+          </w:rPr>
+          <w:fldChar w:fldCharType="end"/>
+        </w:r>
+      </w:hyperlink>
+    </w:p>
+    <w:p>
+      <w:pPr>
+        <w:pStyle w:val="Spistreci1"/>
+        <w:tabs>
+          <w:tab w:val="left" w:pos="440"/>
+          <w:tab w:val="right" w:leader="dot" w:pos="9062"/>
+        </w:tabs>
+        <w:rPr>
+          <w:rFonts w:asciiTheme="minorHAnsi" w:hAnsiTheme="minorHAnsi"/>
+          <w:noProof/>
+          <w:sz w:val="22"/>
+          <w:lang w:val="pl-PL" w:eastAsia="pl-PL" w:bidi="ar-SA"/>
+        </w:rPr>
+      </w:pPr>
+      <w:hyperlink w:anchor="_Toc42804788" w:history="1">
+        <w:r>
+          <w:rPr>
+            <w:rStyle w:val="Hipercze"/>
+            <w:noProof/>
+            <w:lang w:val="pl-PL"/>
+          </w:rPr>
+          <w:t>6.</w:t>
+        </w:r>
+        <w:r>
+          <w:rPr>
+            <w:rFonts w:asciiTheme="minorHAnsi" w:hAnsiTheme="minorHAnsi"/>
+            <w:noProof/>
+            <w:sz w:val="22"/>
+            <w:lang w:val="pl-PL" w:eastAsia="pl-PL" w:bidi="ar-SA"/>
+          </w:rPr>
+          <w:tab/>
+        </w:r>
+        <w:r>
+          <w:rPr>
+            <w:rStyle w:val="Hipercze"/>
+            <w:noProof/>
+            <w:lang w:val="pl-PL"/>
+          </w:rPr>
+          <w:t>Bibliografia</w:t>
+        </w:r>
+        <w:r>
+          <w:rPr>
+            <w:noProof/>
+            <w:webHidden/>
+          </w:rPr>
+          <w:tab/>
+        </w:r>
+        <w:r>
+          <w:rPr>
+            <w:noProof/>
+            <w:webHidden/>
+          </w:rPr>
+          <w:fldChar w:fldCharType="begin"/>
+        </w:r>
+        <w:r>
+          <w:rPr>
+            <w:noProof/>
+            <w:webHidden/>
+          </w:rPr>
+          <w:instrText xml:space="preserve"> PAGEREF _Toc42804788 \h </w:instrText>
+        </w:r>
+        <w:r>
+          <w:rPr>
+            <w:noProof/>
+            <w:webHidden/>
+          </w:rPr>
+        </w:r>
+        <w:r>
+          <w:rPr>
+            <w:noProof/>
+            <w:webHidden/>
+          </w:rPr>
+          <w:fldChar w:fldCharType="separate"/>
+        </w:r>
+        <w:r>
+          <w:rPr>
+            <w:noProof/>
+            <w:webHidden/>
+          </w:rPr>
+          <w:t>8</w:t>
+        </w:r>
+        <w:r>
+          <w:rPr>
+            <w:noProof/>
+            <w:webHidden/>
+          </w:rPr>
+          <w:fldChar w:fldCharType="end"/>
+        </w:r>
+      </w:hyperlink>
+    </w:p>
+    <w:p>
+      <w:pPr>
+        <w:rPr>
+          <w:rFonts w:asciiTheme="majorHAnsi" w:eastAsiaTheme="majorEastAsia" w:hAnsiTheme="majorHAnsi" w:cstheme="majorBidi"/>
+          <w:b/>
+          <w:bCs/>
+          <w:sz w:val="28"/>
+          <w:szCs w:val="28"/>
+          <w:lang w:val="pl-PL"/>
+        </w:rPr>
+      </w:pPr>
+      <w:r>
+        <w:rPr>
+          <w:lang w:val="pl-PL"/>
+        </w:rPr>
+        <w:fldChar w:fldCharType="end"/>
+      </w:r>
+      <w:r>
+        <w:rPr>
+          <w:lang w:val="pl-PL"/>
+        </w:rPr>
+        <w:br w:type="page"/>
+      </w:r>
+    </w:p>
     <w:p>
       <w:pPr>
         <w:pStyle w:val="Nagwek1"/>
@@ -546,6 +1651,7 @@
           <w:lang w:val="pl-PL"/>
         </w:rPr>
       </w:pPr>
+      <w:bookmarkStart w:id="0" w:name="_Toc42804777"/>
       <w:r>
         <w:rPr>
           <w:lang w:val="pl-PL"/>
@@ -553,10 +1659,11 @@
         <w:lastRenderedPageBreak/>
         <w:t>Wstęp teoretyczny</w:t>
       </w:r>
-    </w:p>
-    <w:p>
-      <w:pPr>
-        <w:pStyle w:val="Akapitzlist"/>
+      <w:bookmarkEnd w:id="0"/>
+    </w:p>
+    <w:p>
+      <w:pPr>
+        <w:pStyle w:val="Nagwek2"/>
         <w:numPr>
           <w:ilvl w:val="1"/>
           <w:numId w:val="1"/>
@@ -565,12 +1672,14 @@
           <w:lang w:val="pl-PL"/>
         </w:rPr>
       </w:pPr>
+      <w:bookmarkStart w:id="1" w:name="_Toc42804778"/>
       <w:r>
         <w:rPr>
           <w:lang w:val="pl-PL"/>
         </w:rPr>
         <w:t>Problem komiwojażera</w:t>
       </w:r>
+      <w:bookmarkEnd w:id="1"/>
     </w:p>
     <w:p>
       <w:pPr>
@@ -584,35 +1693,7 @@
         <w:rPr>
           <w:lang w:val="pl-PL"/>
         </w:rPr>
-        <w:t xml:space="preserve">Problem wędrującego komiwojażera (ang. TSP – </w:t>
-      </w:r>
-      <w:proofErr w:type="spellStart"/>
-      <w:r>
-        <w:rPr>
-          <w:lang w:val="pl-PL"/>
-        </w:rPr>
-        <w:t>Traveling</w:t>
-      </w:r>
-      <w:proofErr w:type="spellEnd"/>
-      <w:r>
-        <w:rPr>
-          <w:lang w:val="pl-PL"/>
-        </w:rPr>
-        <w:t xml:space="preserve"> </w:t>
-      </w:r>
-      <w:proofErr w:type="spellStart"/>
-      <w:r>
-        <w:rPr>
-          <w:lang w:val="pl-PL"/>
-        </w:rPr>
-        <w:t>Salesman</w:t>
-      </w:r>
-      <w:proofErr w:type="spellEnd"/>
-      <w:r>
-        <w:rPr>
-          <w:lang w:val="pl-PL"/>
-        </w:rPr>
-        <w:t xml:space="preserve"> Problem) polega na odwiedzeniu każdego z miast w celu sprzedaży towarów. Komiwojażer wyrusza z jednego miasta i przechodzi przez każde kolejne tylko raz i wraca do punktu startowego. Ze wszystkich możliwych dróg,  wybiera najkrótszą możliwą drogę, która spełni podany warunek. Najkrótsza trasa określa trasę o najmniejszym „koszcie” – przykładowo może być to trasa najkrótsza długością, czasem, kosztem pieniężnym przebycia trasy.</w:t>
+        <w:t>Problem wędrującego komiwojażera (ang. TSP – Traveling Salesman Problem) polega na odwiedzeniu każdego z miast w celu sprzedaży towarów. Komiwojażer wyrusza z jednego miasta i przechodzi przez każde kolejne tylko raz i wraca do punktu startowego. Ze wszystkich możliwych dróg,  wybiera najkrótszą możliwą drogę, która spełni podany warunek. Najkrótsza trasa określa trasę o najmniejszym „koszcie” – przykładowo może być to trasa najkrótsza długością, czasem, kosztem pieniężnym przebycia trasy.</w:t>
       </w:r>
     </w:p>
     <w:p>
@@ -641,7 +1722,7 @@
     </w:p>
     <w:p>
       <w:pPr>
-        <w:pStyle w:val="Akapitzlist"/>
+        <w:pStyle w:val="Nagwek2"/>
         <w:numPr>
           <w:ilvl w:val="1"/>
           <w:numId w:val="1"/>
@@ -650,12 +1731,14 @@
           <w:lang w:val="pl-PL"/>
         </w:rPr>
       </w:pPr>
+      <w:bookmarkStart w:id="2" w:name="_Toc42804779"/>
       <w:r>
         <w:rPr>
           <w:lang w:val="pl-PL"/>
         </w:rPr>
         <w:t>Opis algorytmu mrówkowego</w:t>
       </w:r>
+      <w:bookmarkEnd w:id="2"/>
     </w:p>
     <w:p>
       <w:pPr>
@@ -675,7 +1758,31 @@
         <w:rPr>
           <w:lang w:val="pl-PL"/>
         </w:rPr>
-        <w:t>. Mrówki poszukują jedzenia i jako rój tworzą ścieżki, po których zostawiają feromony. Poruszają się po trasach, które mają najwięcej feromonów – czyli takich, które są najbardziej uczęszczane. Jeżeli mrówka znajdzie jedzenie bliżej mrowiska, feromon utrzyma się dłużej, niż na trasie dalszej, z powodu jego ciągłego parowania w atmosferze.</w:t>
+        <w:t>. Mrówki poszukują jedzenia i jako rój tworzą ścieżki, po których zostawiają feromony. Poruszają się po trasach, które mają najwięcej feromonów – czyli takich, które są najbardziej uczęszczane. Jeżeli mrówka znajdzie</w:t>
+      </w:r>
+      <w:r>
+        <w:rPr>
+          <w:lang w:val="pl-PL"/>
+        </w:rPr>
+        <w:t xml:space="preserve"> pożywienie</w:t>
+      </w:r>
+      <w:r>
+        <w:rPr>
+          <w:lang w:val="pl-PL"/>
+        </w:rPr>
+        <w:t xml:space="preserve"> bliżej mrowiska, feromon utrzyma się dłużej, niż na trasie dalszej, z powodu jego ciągłego parowania w atmosferze.</w:t>
+      </w:r>
+      <w:r>
+        <w:rPr>
+          <w:lang w:val="pl-PL"/>
+        </w:rPr>
+        <w:t xml:space="preserve"> Im więcej feromonu, tym częściej rój wybiera daną ścieżkę cały czas pozostawiając feromon.</w:t>
+      </w:r>
+      <w:r>
+        <w:rPr>
+          <w:lang w:val="pl-PL"/>
+        </w:rPr>
+        <w:t xml:space="preserve"> Mrówki komunikują się poprzez wyczuwanie feromonu; im więcej feromonu tym większa szansa znalezienia pożywienia.</w:t>
       </w:r>
     </w:p>
     <w:p>
@@ -689,7 +1796,7 @@
     </w:p>
     <w:p>
       <w:pPr>
-        <w:pStyle w:val="Akapitzlist"/>
+        <w:pStyle w:val="Nagwek2"/>
         <w:numPr>
           <w:ilvl w:val="1"/>
           <w:numId w:val="1"/>
@@ -698,12 +1805,14 @@
           <w:lang w:val="pl-PL"/>
         </w:rPr>
       </w:pPr>
+      <w:bookmarkStart w:id="3" w:name="_Toc42804780"/>
       <w:r>
         <w:rPr>
           <w:lang w:val="pl-PL"/>
         </w:rPr>
         <w:t>Lista użytych miast</w:t>
       </w:r>
+      <w:bookmarkEnd w:id="3"/>
     </w:p>
     <w:p>
       <w:pPr>
@@ -753,21 +1862,22 @@
         <w:rPr>
           <w:lang w:val="pl-PL"/>
         </w:rPr>
-        <w:t xml:space="preserve">komórki zawierają odległości między nimi. Odległości miast zostały wygenerowane poprzez Google </w:t>
-      </w:r>
-      <w:proofErr w:type="spellStart"/>
-      <w:r>
-        <w:rPr>
-          <w:lang w:val="pl-PL"/>
-        </w:rPr>
-        <w:t>Maps</w:t>
-      </w:r>
-      <w:proofErr w:type="spellEnd"/>
-      <w:r>
-        <w:rPr>
-          <w:lang w:val="pl-PL"/>
-        </w:rPr>
-        <w:t xml:space="preserve"> – zawsze wybierana droga najszybsza, podana w kilometrach, która bazuje na rzeczywistych trasach.</w:t>
+        <w:t>komórki zawierają odległości między nimi. Odległości miast zostały wygenerowane poprzez Google Maps – zawsze wybierana droga najszybsza, podana w kilometrach, która bazuje na rzeczywistych trasach.</w:t>
+      </w:r>
+    </w:p>
+    <w:p>
+      <w:pPr>
+        <w:pStyle w:val="Akapitzlist"/>
+        <w:ind w:left="1440"/>
+        <w:rPr>
+          <w:lang w:val="pl-PL"/>
+        </w:rPr>
+      </w:pPr>
+      <w:r>
+        <w:rPr>
+          <w:lang w:val="pl-PL"/>
+        </w:rPr>
+        <w:t>Za oznaczenie X na czerwonym polu odpowiada wartość odległości miasta do samego siebie, która w programie wynosi 0.</w:t>
       </w:r>
     </w:p>
     <w:p>
@@ -800,7 +1910,7 @@
                     </pic:cNvPicPr>
                   </pic:nvPicPr>
                   <pic:blipFill>
-                    <a:blip r:embed="rId6"/>
+                    <a:blip r:embed="rId7"/>
                     <a:srcRect/>
                     <a:stretch>
                       <a:fillRect/>
@@ -840,11 +1950,318 @@
           <w:lang w:val="pl-PL"/>
         </w:rPr>
       </w:pPr>
-      <w:r>
-        <w:rPr>
-          <w:lang w:val="pl-PL"/>
-        </w:rPr>
-        <w:t>Założenia programowe oraz opis GUI/parametrów (?)</w:t>
+      <w:bookmarkStart w:id="4" w:name="_Toc42804781"/>
+      <w:r>
+        <w:rPr>
+          <w:lang w:val="pl-PL"/>
+        </w:rPr>
+        <w:t xml:space="preserve">Założenia </w:t>
+      </w:r>
+      <w:r>
+        <w:rPr>
+          <w:lang w:val="pl-PL"/>
+        </w:rPr>
+        <w:t>programu oraz prezentacja interfejsu graficznego</w:t>
+      </w:r>
+      <w:bookmarkEnd w:id="4"/>
+    </w:p>
+    <w:p>
+      <w:pPr>
+        <w:pStyle w:val="Akapitzlist"/>
+        <w:numPr>
+          <w:ilvl w:val="1"/>
+          <w:numId w:val="1"/>
+        </w:numPr>
+        <w:rPr>
+          <w:rStyle w:val="Nagwek2Znak"/>
+          <w:rFonts w:eastAsiaTheme="minorEastAsia" w:cstheme="minorBidi"/>
+          <w:b w:val="0"/>
+          <w:bCs w:val="0"/>
+          <w:sz w:val="24"/>
+          <w:szCs w:val="22"/>
+          <w:lang w:val="pl-PL"/>
+        </w:rPr>
+      </w:pPr>
+      <w:bookmarkStart w:id="5" w:name="_Toc42804782"/>
+      <w:r>
+        <w:rPr>
+          <w:rStyle w:val="Nagwek2Znak"/>
+          <w:lang w:val="pl-PL"/>
+        </w:rPr>
+        <w:t>Opis wykorzystanego oprogramowania</w:t>
+      </w:r>
+      <w:bookmarkEnd w:id="5"/>
+    </w:p>
+    <w:p>
+      <w:pPr>
+        <w:pStyle w:val="Akapitzlist"/>
+        <w:ind w:left="1440"/>
+        <w:rPr>
+          <w:lang w:val="pl-PL"/>
+        </w:rPr>
+      </w:pPr>
+      <w:r>
+        <w:rPr>
+          <w:lang w:val="pl-PL"/>
+        </w:rPr>
+        <w:t>Programową realizację algorytmu mrówkowego wykonano w języku Java z wykorzystaniem elementów</w:t>
+      </w:r>
+      <w:r>
+        <w:rPr>
+          <w:lang w:val="pl-PL"/>
+        </w:rPr>
+        <w:t xml:space="preserve"> interfejsu graficznego JavaFX.</w:t>
+      </w:r>
+    </w:p>
+    <w:p>
+      <w:pPr>
+        <w:pStyle w:val="Akapitzlist"/>
+        <w:ind w:left="1440"/>
+        <w:rPr>
+          <w:lang w:val="pl-PL"/>
+        </w:rPr>
+      </w:pPr>
+      <w:r>
+        <w:rPr>
+          <w:lang w:val="pl-PL"/>
+        </w:rPr>
+        <w:t>Program aktualnie zawiera bazę 20 największych miast opisanych w punkcie powyżej, z możliwością rozszerzenia funkcjonalności o dodanie interfejsu Google Maps API , które wymaga klucza dostępu i założonego konta transakcyjnego. Z tego powodu na potrzeby badań i testów, wykorzystano stałą macierz odległości, które w przyszłości można rozwinąć.</w:t>
+      </w:r>
+    </w:p>
+    <w:p>
+      <w:pPr>
+        <w:pStyle w:val="Nagwek2"/>
+        <w:numPr>
+          <w:ilvl w:val="1"/>
+          <w:numId w:val="1"/>
+        </w:numPr>
+        <w:rPr>
+          <w:lang w:val="pl-PL"/>
+        </w:rPr>
+      </w:pPr>
+      <w:bookmarkStart w:id="6" w:name="_Toc42804783"/>
+      <w:r>
+        <w:rPr>
+          <w:lang w:val="pl-PL"/>
+        </w:rPr>
+        <w:t>Założenia dla aplikacji</w:t>
+      </w:r>
+      <w:bookmarkEnd w:id="6"/>
+    </w:p>
+    <w:p>
+      <w:pPr>
+        <w:pStyle w:val="Akapitzlist"/>
+        <w:ind w:left="1440"/>
+        <w:rPr>
+          <w:lang w:val="pl-PL"/>
+        </w:rPr>
+      </w:pPr>
+      <w:r>
+        <w:rPr>
+          <w:lang w:val="pl-PL"/>
+        </w:rPr>
+        <w:t>Użytkownik wybiera od 1 do 20 niepowtarzalnych miast z listy z których program ma wyliczyć najkrótsz</w:t>
+      </w:r>
+      <w:r>
+        <w:rPr>
+          <w:lang w:val="pl-PL"/>
+        </w:rPr>
+        <w:t>ą możliwą ścieżkę komiwojażera wraz z podaną kolejnością. Kolejność musi zostać zachowana, jednak start może nastąpić z dowolnego miasta aby uzyskać ten sam wynik – cykl Hamiltona.</w:t>
+      </w:r>
+    </w:p>
+    <w:p>
+      <w:pPr>
+        <w:pStyle w:val="Akapitzlist"/>
+        <w:numPr>
+          <w:ilvl w:val="1"/>
+          <w:numId w:val="1"/>
+        </w:numPr>
+        <w:rPr>
+          <w:lang w:val="pl-PL"/>
+        </w:rPr>
+      </w:pPr>
+      <w:bookmarkStart w:id="7" w:name="_Toc42804784"/>
+      <w:r>
+        <w:rPr>
+          <w:rStyle w:val="Nagwek2Znak"/>
+          <w:lang w:val="pl-PL"/>
+        </w:rPr>
+        <w:lastRenderedPageBreak/>
+        <w:t>Interfejs graficzny</w:t>
+      </w:r>
+      <w:bookmarkEnd w:id="7"/>
+      <w:r>
+        <w:rPr>
+          <w:lang w:val="pl-PL"/>
+        </w:rPr>
+        <w:t xml:space="preserve"> // do opisania screeny</w:t>
+      </w:r>
+      <w:r>
+        <w:rPr>
+          <w:lang w:val="pl-PL"/>
+        </w:rPr>
+        <w:br/>
+      </w:r>
+      <w:r>
+        <w:rPr>
+          <w:noProof/>
+          <w:lang w:val="pl-PL" w:eastAsia="pl-PL" w:bidi="ar-SA"/>
+        </w:rPr>
+        <w:drawing>
+          <wp:inline distT="0" distB="0" distL="0" distR="0">
+            <wp:extent cx="5305425" cy="7639050"/>
+            <wp:effectExtent l="19050" t="0" r="9525" b="0"/>
+            <wp:docPr id="7" name="Obraz 7"/>
+            <wp:cNvGraphicFramePr>
+              <a:graphicFrameLocks xmlns:a="http://schemas.openxmlformats.org/drawingml/2006/main" noChangeAspect="1"/>
+            </wp:cNvGraphicFramePr>
+            <a:graphic xmlns:a="http://schemas.openxmlformats.org/drawingml/2006/main">
+              <a:graphicData uri="http://schemas.openxmlformats.org/drawingml/2006/picture">
+                <pic:pic xmlns:pic="http://schemas.openxmlformats.org/drawingml/2006/picture">
+                  <pic:nvPicPr>
+                    <pic:cNvPr id="0" name="Picture 7"/>
+                    <pic:cNvPicPr>
+                      <a:picLocks noChangeAspect="1" noChangeArrowheads="1"/>
+                    </pic:cNvPicPr>
+                  </pic:nvPicPr>
+                  <pic:blipFill>
+                    <a:blip r:embed="rId8"/>
+                    <a:srcRect/>
+                    <a:stretch>
+                      <a:fillRect/>
+                    </a:stretch>
+                  </pic:blipFill>
+                  <pic:spPr bwMode="auto">
+                    <a:xfrm>
+                      <a:off x="0" y="0"/>
+                      <a:ext cx="5305425" cy="7639050"/>
+                    </a:xfrm>
+                    <a:prstGeom prst="rect">
+                      <a:avLst/>
+                    </a:prstGeom>
+                    <a:noFill/>
+                    <a:ln w="9525">
+                      <a:noFill/>
+                      <a:miter lim="800000"/>
+                      <a:headEnd/>
+                      <a:tailEnd/>
+                    </a:ln>
+                  </pic:spPr>
+                </pic:pic>
+              </a:graphicData>
+            </a:graphic>
+          </wp:inline>
+        </w:drawing>
+      </w:r>
+      <w:r>
+        <w:rPr>
+          <w:noProof/>
+          <w:lang w:val="pl-PL" w:eastAsia="pl-PL" w:bidi="ar-SA"/>
+        </w:rPr>
+        <w:lastRenderedPageBreak/>
+        <w:drawing>
+          <wp:inline distT="0" distB="0" distL="0" distR="0">
+            <wp:extent cx="5286375" cy="7648575"/>
+            <wp:effectExtent l="19050" t="0" r="9525" b="0"/>
+            <wp:docPr id="10" name="Obraz 10"/>
+            <wp:cNvGraphicFramePr>
+              <a:graphicFrameLocks xmlns:a="http://schemas.openxmlformats.org/drawingml/2006/main" noChangeAspect="1"/>
+            </wp:cNvGraphicFramePr>
+            <a:graphic xmlns:a="http://schemas.openxmlformats.org/drawingml/2006/main">
+              <a:graphicData uri="http://schemas.openxmlformats.org/drawingml/2006/picture">
+                <pic:pic xmlns:pic="http://schemas.openxmlformats.org/drawingml/2006/picture">
+                  <pic:nvPicPr>
+                    <pic:cNvPr id="0" name="Picture 10"/>
+                    <pic:cNvPicPr>
+                      <a:picLocks noChangeAspect="1" noChangeArrowheads="1"/>
+                    </pic:cNvPicPr>
+                  </pic:nvPicPr>
+                  <pic:blipFill>
+                    <a:blip r:embed="rId9"/>
+                    <a:srcRect/>
+                    <a:stretch>
+                      <a:fillRect/>
+                    </a:stretch>
+                  </pic:blipFill>
+                  <pic:spPr bwMode="auto">
+                    <a:xfrm>
+                      <a:off x="0" y="0"/>
+                      <a:ext cx="5286375" cy="7648575"/>
+                    </a:xfrm>
+                    <a:prstGeom prst="rect">
+                      <a:avLst/>
+                    </a:prstGeom>
+                    <a:noFill/>
+                    <a:ln w="9525">
+                      <a:noFill/>
+                      <a:miter lim="800000"/>
+                      <a:headEnd/>
+                      <a:tailEnd/>
+                    </a:ln>
+                  </pic:spPr>
+                </pic:pic>
+              </a:graphicData>
+            </a:graphic>
+          </wp:inline>
+        </w:drawing>
+      </w:r>
+      <w:r>
+        <w:rPr>
+          <w:noProof/>
+          <w:lang w:val="pl-PL" w:eastAsia="pl-PL" w:bidi="ar-SA"/>
+        </w:rPr>
+        <w:lastRenderedPageBreak/>
+        <w:drawing>
+          <wp:inline distT="0" distB="0" distL="0" distR="0">
+            <wp:extent cx="5314950" cy="7677150"/>
+            <wp:effectExtent l="19050" t="0" r="0" b="0"/>
+            <wp:docPr id="13" name="Obraz 13"/>
+            <wp:cNvGraphicFramePr>
+              <a:graphicFrameLocks xmlns:a="http://schemas.openxmlformats.org/drawingml/2006/main" noChangeAspect="1"/>
+            </wp:cNvGraphicFramePr>
+            <a:graphic xmlns:a="http://schemas.openxmlformats.org/drawingml/2006/main">
+              <a:graphicData uri="http://schemas.openxmlformats.org/drawingml/2006/picture">
+                <pic:pic xmlns:pic="http://schemas.openxmlformats.org/drawingml/2006/picture">
+                  <pic:nvPicPr>
+                    <pic:cNvPr id="0" name="Picture 13"/>
+                    <pic:cNvPicPr>
+                      <a:picLocks noChangeAspect="1" noChangeArrowheads="1"/>
+                    </pic:cNvPicPr>
+                  </pic:nvPicPr>
+                  <pic:blipFill>
+                    <a:blip r:embed="rId10"/>
+                    <a:srcRect/>
+                    <a:stretch>
+                      <a:fillRect/>
+                    </a:stretch>
+                  </pic:blipFill>
+                  <pic:spPr bwMode="auto">
+                    <a:xfrm>
+                      <a:off x="0" y="0"/>
+                      <a:ext cx="5314950" cy="7677150"/>
+                    </a:xfrm>
+                    <a:prstGeom prst="rect">
+                      <a:avLst/>
+                    </a:prstGeom>
+                    <a:noFill/>
+                    <a:ln w="9525">
+                      <a:noFill/>
+                      <a:miter lim="800000"/>
+                      <a:headEnd/>
+                      <a:tailEnd/>
+                    </a:ln>
+                  </pic:spPr>
+                </pic:pic>
+              </a:graphicData>
+            </a:graphic>
+          </wp:inline>
+        </w:drawing>
+      </w:r>
+      <w:r>
+        <w:rPr>
+          <w:lang w:val="pl-PL"/>
+        </w:rPr>
+        <w:br/>
       </w:r>
     </w:p>
     <w:p>
@@ -858,11 +2275,32 @@
           <w:lang w:val="pl-PL"/>
         </w:rPr>
       </w:pPr>
+      <w:bookmarkStart w:id="8" w:name="_Toc42804785"/>
       <w:r>
         <w:rPr>
           <w:lang w:val="pl-PL"/>
         </w:rPr>
         <w:t>Implementacja algorytmu w programie</w:t>
+      </w:r>
+      <w:bookmarkEnd w:id="8"/>
+    </w:p>
+    <w:p>
+      <w:pPr>
+        <w:rPr>
+          <w:lang w:val="pl-PL"/>
+        </w:rPr>
+      </w:pPr>
+      <w:r>
+        <w:rPr>
+          <w:lang w:val="pl-PL"/>
+        </w:rPr>
+        <w:t xml:space="preserve">Opisać klasę Ant, opisać parametry i </w:t>
+      </w:r>
+      <w:r>
+        <w:rPr>
+          <w:lang w:val="pl-PL"/>
+        </w:rPr>
+        <w:t>metody ACO</w:t>
       </w:r>
     </w:p>
     <w:p>
@@ -876,11 +2314,45 @@
           <w:lang w:val="pl-PL"/>
         </w:rPr>
       </w:pPr>
-      <w:r>
-        <w:rPr>
-          <w:lang w:val="pl-PL"/>
-        </w:rPr>
+      <w:bookmarkStart w:id="9" w:name="_Toc42804786"/>
+      <w:r>
+        <w:rPr>
+          <w:lang w:val="pl-PL"/>
+        </w:rPr>
+        <w:lastRenderedPageBreak/>
         <w:t>Badanie algorytmu – próby/wyniki/wykresy (?)</w:t>
+      </w:r>
+      <w:bookmarkEnd w:id="9"/>
+    </w:p>
+    <w:p>
+      <w:pPr>
+        <w:rPr>
+          <w:lang w:val="pl-PL"/>
+        </w:rPr>
+      </w:pPr>
+      <w:r>
+        <w:rPr>
+          <w:lang w:val="pl-PL"/>
+        </w:rPr>
+        <w:t xml:space="preserve">Badanie na podstawie różnych parametrów, np. 30/50/100 mrówek, </w:t>
+      </w:r>
+      <w:r>
+        <w:rPr>
+          <w:lang w:val="pl-PL"/>
+        </w:rPr>
+        <w:t xml:space="preserve">parametr zostawiania i parowania feromonu, </w:t>
+      </w:r>
+      <w:r>
+        <w:rPr>
+          <w:lang w:val="pl-PL"/>
+        </w:rPr>
+        <w:t>alfa 1.0,3.0,5.0, beta 1.5,5.0,12.0 itp. Itd. Warto odwołać się do Optimap, które też bazuje na ACO, ale wyniki mogą się nieznacznie różnić ze względu na różne dostępne trasy na mapach ( mnogość małych różnic dróg pomiędzy miastami mającymi kilka tras dostępnych).</w:t>
+      </w:r>
+      <w:r>
+        <w:rPr>
+          <w:lang w:val="pl-PL"/>
+        </w:rPr>
+        <w:t xml:space="preserve"> Dodatkowo można sprawdzać działanie na alife.pl</w:t>
       </w:r>
     </w:p>
     <w:p>
@@ -894,11 +2366,19 @@
           <w:lang w:val="pl-PL"/>
         </w:rPr>
       </w:pPr>
+      <w:bookmarkStart w:id="10" w:name="_Toc42804787"/>
       <w:r>
         <w:rPr>
           <w:lang w:val="pl-PL"/>
         </w:rPr>
         <w:t>Podsumowanie</w:t>
+      </w:r>
+      <w:bookmarkEnd w:id="10"/>
+      <w:r>
+        <w:rPr>
+          <w:lang w:val="pl-PL"/>
+        </w:rPr>
+        <w:t>/wnioski</w:t>
       </w:r>
     </w:p>
     <w:p>
@@ -912,12 +2392,92 @@
           <w:lang w:val="pl-PL"/>
         </w:rPr>
       </w:pPr>
+      <w:bookmarkStart w:id="11" w:name="_Toc42804788"/>
       <w:r>
         <w:rPr>
           <w:lang w:val="pl-PL"/>
         </w:rPr>
         <w:t>Bibliografia</w:t>
       </w:r>
+      <w:bookmarkEnd w:id="11"/>
+    </w:p>
+    <w:p>
+      <w:pPr>
+        <w:pStyle w:val="Akapitzlist"/>
+        <w:numPr>
+          <w:ilvl w:val="0"/>
+          <w:numId w:val="2"/>
+        </w:numPr>
+        <w:rPr>
+          <w:lang w:val="en-GB"/>
+        </w:rPr>
+      </w:pPr>
+      <w:r>
+        <w:rPr>
+          <w:lang w:val="en-GB"/>
+        </w:rPr>
+        <w:t>OptiMap – Route planer for Google Maps</w:t>
+      </w:r>
+      <w:r>
+        <w:rPr>
+          <w:lang w:val="en-GB"/>
+        </w:rPr>
+        <w:br/>
+      </w:r>
+      <w:hyperlink r:id="rId11" w:history="1">
+        <w:r>
+          <w:rPr>
+            <w:rStyle w:val="Hipercze"/>
+            <w:lang w:val="en-GB"/>
+          </w:rPr>
+          <w:t>http://www.optimap.net/</w:t>
+        </w:r>
+      </w:hyperlink>
+    </w:p>
+    <w:p>
+      <w:pPr>
+        <w:pStyle w:val="Akapitzlist"/>
+        <w:numPr>
+          <w:ilvl w:val="0"/>
+          <w:numId w:val="2"/>
+        </w:numPr>
+        <w:rPr>
+          <w:lang w:val="en-GB"/>
+        </w:rPr>
+      </w:pPr>
+      <w:r>
+        <w:rPr>
+          <w:lang w:val="en-GB"/>
+        </w:rPr>
+        <w:t>Behind the Scenes of OptiMap</w:t>
+      </w:r>
+      <w:r>
+        <w:rPr>
+          <w:lang w:val="en-GB"/>
+        </w:rPr>
+        <w:br/>
+      </w:r>
+      <w:hyperlink r:id="rId12" w:history="1">
+        <w:r>
+          <w:rPr>
+            <w:rStyle w:val="Hipercze"/>
+            <w:lang w:val="en-GB"/>
+          </w:rPr>
+          <w:t>https://gebweb.net/blogpost/2007/07/05/behind-the-scenes-of-optimap</w:t>
+        </w:r>
+      </w:hyperlink>
+    </w:p>
+    <w:p>
+      <w:pPr>
+        <w:pStyle w:val="Akapitzlist"/>
+        <w:numPr>
+          <w:ilvl w:val="0"/>
+          <w:numId w:val="2"/>
+        </w:numPr>
+        <w:rPr>
+          <w:lang w:val="en-GB"/>
+        </w:rPr>
+      </w:pPr>
     </w:p>
     <w:sectPr>
       <w:pgSz w:w="11906" w:h="16838"/>
@@ -932,9 +2492,122 @@
 <file path=word/numbering.xml><?xml version="1.0" encoding="utf-8"?>
 <w:numbering xmlns:ve="http://schemas.openxmlformats.org/markup-compatibility/2006" xmlns:o="urn:schemas-microsoft-com:office:office" xmlns:r="http://schemas.openxmlformats.org/officeDocument/2006/relationships" xmlns:m="http://schemas.openxmlformats.org/officeDocument/2006/math" xmlns:v="urn:schemas-microsoft-com:vml" xmlns:wp="http://schemas.openxmlformats.org/drawingml/2006/wordprocessingDrawing" xmlns:w10="urn:schemas-microsoft-com:office:word" xmlns:w="http://schemas.openxmlformats.org/wordprocessingml/2006/main" xmlns:wne="http://schemas.microsoft.com/office/word/2006/wordml">
   <w:abstractNum w:abstractNumId="0">
+    <w:nsid w:val="30531517"/>
+    <w:multiLevelType w:val="hybridMultilevel"/>
+    <w:tmpl w:val="7DBAEE02"/>
+    <w:lvl w:ilvl="0" w:tplc="04150001">
+      <w:start w:val="1"/>
+      <w:numFmt w:val="bullet"/>
+      <w:lvlText w:val=""/>
+      <w:lvlJc w:val="left"/>
+      <w:pPr>
+        <w:ind w:left="720" w:hanging="360"/>
+      </w:pPr>
+      <w:rPr>
+        <w:rFonts w:ascii="Symbol" w:hAnsi="Symbol" w:hint="default"/>
+      </w:rPr>
+    </w:lvl>
+    <w:lvl w:ilvl="1" w:tplc="04150003" w:tentative="1">
+      <w:start w:val="1"/>
+      <w:numFmt w:val="bullet"/>
+      <w:lvlText w:val="o"/>
+      <w:lvlJc w:val="left"/>
+      <w:pPr>
+        <w:ind w:left="1440" w:hanging="360"/>
+      </w:pPr>
+      <w:rPr>
+        <w:rFonts w:ascii="Courier New" w:hAnsi="Courier New" w:cs="Courier New" w:hint="default"/>
+      </w:rPr>
+    </w:lvl>
+    <w:lvl w:ilvl="2" w:tplc="04150005" w:tentative="1">
+      <w:start w:val="1"/>
+      <w:numFmt w:val="bullet"/>
+      <w:lvlText w:val=""/>
+      <w:lvlJc w:val="left"/>
+      <w:pPr>
+        <w:ind w:left="2160" w:hanging="360"/>
+      </w:pPr>
+      <w:rPr>
+        <w:rFonts w:ascii="Wingdings" w:hAnsi="Wingdings" w:hint="default"/>
+      </w:rPr>
+    </w:lvl>
+    <w:lvl w:ilvl="3" w:tplc="04150001" w:tentative="1">
+      <w:start w:val="1"/>
+      <w:numFmt w:val="bullet"/>
+      <w:lvlText w:val=""/>
+      <w:lvlJc w:val="left"/>
+      <w:pPr>
+        <w:ind w:left="2880" w:hanging="360"/>
+      </w:pPr>
+      <w:rPr>
+        <w:rFonts w:ascii="Symbol" w:hAnsi="Symbol" w:hint="default"/>
+      </w:rPr>
+    </w:lvl>
+    <w:lvl w:ilvl="4" w:tplc="04150003" w:tentative="1">
+      <w:start w:val="1"/>
+      <w:numFmt w:val="bullet"/>
+      <w:lvlText w:val="o"/>
+      <w:lvlJc w:val="left"/>
+      <w:pPr>
+        <w:ind w:left="3600" w:hanging="360"/>
+      </w:pPr>
+      <w:rPr>
+        <w:rFonts w:ascii="Courier New" w:hAnsi="Courier New" w:cs="Courier New" w:hint="default"/>
+      </w:rPr>
+    </w:lvl>
+    <w:lvl w:ilvl="5" w:tplc="04150005" w:tentative="1">
+      <w:start w:val="1"/>
+      <w:numFmt w:val="bullet"/>
+      <w:lvlText w:val=""/>
+      <w:lvlJc w:val="left"/>
+      <w:pPr>
+        <w:ind w:left="4320" w:hanging="360"/>
+      </w:pPr>
+      <w:rPr>
+        <w:rFonts w:ascii="Wingdings" w:hAnsi="Wingdings" w:hint="default"/>
+      </w:rPr>
+    </w:lvl>
+    <w:lvl w:ilvl="6" w:tplc="04150001" w:tentative="1">
+      <w:start w:val="1"/>
+      <w:numFmt w:val="bullet"/>
+      <w:lvlText w:val=""/>
+      <w:lvlJc w:val="left"/>
+      <w:pPr>
+        <w:ind w:left="5040" w:hanging="360"/>
+      </w:pPr>
+      <w:rPr>
+        <w:rFonts w:ascii="Symbol" w:hAnsi="Symbol" w:hint="default"/>
+      </w:rPr>
+    </w:lvl>
+    <w:lvl w:ilvl="7" w:tplc="04150003" w:tentative="1">
+      <w:start w:val="1"/>
+      <w:numFmt w:val="bullet"/>
+      <w:lvlText w:val="o"/>
+      <w:lvlJc w:val="left"/>
+      <w:pPr>
+        <w:ind w:left="5760" w:hanging="360"/>
+      </w:pPr>
+      <w:rPr>
+        <w:rFonts w:ascii="Courier New" w:hAnsi="Courier New" w:cs="Courier New" w:hint="default"/>
+      </w:rPr>
+    </w:lvl>
+    <w:lvl w:ilvl="8" w:tplc="04150005" w:tentative="1">
+      <w:start w:val="1"/>
+      <w:numFmt w:val="bullet"/>
+      <w:lvlText w:val=""/>
+      <w:lvlJc w:val="left"/>
+      <w:pPr>
+        <w:ind w:left="6480" w:hanging="360"/>
+      </w:pPr>
+      <w:rPr>
+        <w:rFonts w:ascii="Wingdings" w:hAnsi="Wingdings" w:hint="default"/>
+      </w:rPr>
+    </w:lvl>
+  </w:abstractNum>
+  <w:abstractNum w:abstractNumId="1">
     <w:nsid w:val="61327CF0"/>
     <w:multiLevelType w:val="hybridMultilevel"/>
-    <w:tmpl w:val="AB72AB0A"/>
+    <w:tmpl w:val="8F60E6CE"/>
     <w:lvl w:ilvl="0" w:tplc="0415000F">
       <w:start w:val="1"/>
       <w:numFmt w:val="decimal"/>
@@ -944,7 +2617,7 @@
         <w:ind w:left="720" w:hanging="360"/>
       </w:pPr>
     </w:lvl>
-    <w:lvl w:ilvl="1" w:tplc="04150011">
+    <w:lvl w:ilvl="1" w:tplc="FD123480">
       <w:start w:val="1"/>
       <w:numFmt w:val="decimal"/>
       <w:lvlText w:val="%2)"/>
@@ -952,8 +2625,11 @@
       <w:pPr>
         <w:ind w:left="1440" w:hanging="360"/>
       </w:pPr>
+      <w:rPr>
+        <w:b/>
+      </w:rPr>
     </w:lvl>
-    <w:lvl w:ilvl="2" w:tplc="0415001B" w:tentative="1">
+    <w:lvl w:ilvl="2" w:tplc="0415001B">
       <w:start w:val="1"/>
       <w:numFmt w:val="lowerRoman"/>
       <w:lvlText w:val="%3."/>
@@ -1018,6 +2694,9 @@
     </w:lvl>
   </w:abstractNum>
   <w:num w:numId="1">
+    <w:abstractNumId w:val="1"/>
+  </w:num>
+  <w:num w:numId="2">
     <w:abstractNumId w:val="0"/>
   </w:num>
 </w:numbering>
@@ -1195,17 +2874,17 @@
     <w:link w:val="Nagwek1Znak"/>
     <w:uiPriority w:val="9"/>
     <w:qFormat/>
-    <w:rsid w:val="003A6ADA"/>
+    <w:rsid w:val="00BB58D5"/>
     <w:pPr>
       <w:spacing w:before="120" w:after="0"/>
       <w:contextualSpacing/>
       <w:outlineLvl w:val="0"/>
     </w:pPr>
     <w:rPr>
-      <w:rFonts w:asciiTheme="majorHAnsi" w:eastAsiaTheme="majorEastAsia" w:hAnsiTheme="majorHAnsi" w:cstheme="majorBidi"/>
+      <w:rFonts w:eastAsiaTheme="majorEastAsia" w:cstheme="majorBidi"/>
       <w:b/>
       <w:bCs/>
-      <w:sz w:val="28"/>
+      <w:sz w:val="32"/>
       <w:szCs w:val="28"/>
     </w:rPr>
   </w:style>
@@ -1217,13 +2896,13 @@
     <w:uiPriority w:val="9"/>
     <w:unhideWhenUsed/>
     <w:qFormat/>
-    <w:rsid w:val="002B441B"/>
+    <w:rsid w:val="00BB58D5"/>
     <w:pPr>
       <w:spacing w:before="200" w:after="0"/>
       <w:outlineLvl w:val="1"/>
     </w:pPr>
     <w:rPr>
-      <w:rFonts w:asciiTheme="majorHAnsi" w:eastAsiaTheme="majorEastAsia" w:hAnsiTheme="majorHAnsi" w:cstheme="majorBidi"/>
+      <w:rFonts w:eastAsiaTheme="majorEastAsia" w:cstheme="majorBidi"/>
       <w:b/>
       <w:bCs/>
       <w:sz w:val="26"/>
@@ -1236,7 +2915,6 @@
     <w:next w:val="Normalny"/>
     <w:link w:val="Nagwek3Znak"/>
     <w:uiPriority w:val="9"/>
-    <w:semiHidden/>
     <w:unhideWhenUsed/>
     <w:qFormat/>
     <w:rsid w:val="002B441B"/>
@@ -1412,9 +3090,9 @@
     <w:basedOn w:val="Domylnaczcionkaakapitu"/>
     <w:link w:val="Nagwek2"/>
     <w:uiPriority w:val="9"/>
-    <w:rsid w:val="002B441B"/>
+    <w:rsid w:val="00BB58D5"/>
     <w:rPr>
-      <w:rFonts w:asciiTheme="majorHAnsi" w:eastAsiaTheme="majorEastAsia" w:hAnsiTheme="majorHAnsi" w:cstheme="majorBidi"/>
+      <w:rFonts w:ascii="Times New Roman" w:eastAsiaTheme="majorEastAsia" w:hAnsi="Times New Roman" w:cstheme="majorBidi"/>
       <w:b/>
       <w:bCs/>
       <w:sz w:val="26"/>
@@ -1426,12 +3104,12 @@
     <w:basedOn w:val="Domylnaczcionkaakapitu"/>
     <w:link w:val="Nagwek1"/>
     <w:uiPriority w:val="9"/>
-    <w:rsid w:val="003A6ADA"/>
+    <w:rsid w:val="00BB58D5"/>
     <w:rPr>
-      <w:rFonts w:asciiTheme="majorHAnsi" w:eastAsiaTheme="majorEastAsia" w:hAnsiTheme="majorHAnsi" w:cstheme="majorBidi"/>
+      <w:rFonts w:ascii="Times New Roman" w:eastAsiaTheme="majorEastAsia" w:hAnsi="Times New Roman" w:cstheme="majorBidi"/>
       <w:b/>
       <w:bCs/>
-      <w:sz w:val="28"/>
+      <w:sz w:val="32"/>
       <w:szCs w:val="28"/>
     </w:rPr>
   </w:style>
@@ -1831,6 +3509,42 @@
       <w:sz w:val="16"/>
       <w:szCs w:val="16"/>
     </w:rPr>
+  </w:style>
+  <w:style w:type="paragraph" w:styleId="Spistreci1">
+    <w:name w:val="toc 1"/>
+    <w:basedOn w:val="Normalny"/>
+    <w:next w:val="Normalny"/>
+    <w:autoRedefine/>
+    <w:uiPriority w:val="39"/>
+    <w:unhideWhenUsed/>
+    <w:rsid w:val="00BB58D5"/>
+    <w:pPr>
+      <w:spacing w:after="100"/>
+    </w:pPr>
+  </w:style>
+  <w:style w:type="character" w:styleId="Hipercze">
+    <w:name w:val="Hyperlink"/>
+    <w:basedOn w:val="Domylnaczcionkaakapitu"/>
+    <w:uiPriority w:val="99"/>
+    <w:unhideWhenUsed/>
+    <w:rsid w:val="00BB58D5"/>
+    <w:rPr>
+      <w:color w:val="0000FF" w:themeColor="hyperlink"/>
+      <w:u w:val="single"/>
+    </w:rPr>
+  </w:style>
+  <w:style w:type="paragraph" w:styleId="Spistreci2">
+    <w:name w:val="toc 2"/>
+    <w:basedOn w:val="Normalny"/>
+    <w:next w:val="Normalny"/>
+    <w:autoRedefine/>
+    <w:uiPriority w:val="39"/>
+    <w:unhideWhenUsed/>
+    <w:rsid w:val="00BB58D5"/>
+    <w:pPr>
+      <w:spacing w:after="100"/>
+      <w:ind w:left="240"/>
+    </w:pPr>
   </w:style>
 </w:styles>
 </file>
@@ -2116,4 +3830,16 @@
   <a:objectDefaults/>
   <a:extraClrSchemeLst/>
 </a:theme>
+</file>
+
+<file path=customXml/item1.xml><?xml version="1.0" encoding="utf-8"?>
+<b:Sources xmlns:b="http://schemas.openxmlformats.org/officeDocument/2006/bibliography" xmlns="http://schemas.openxmlformats.org/officeDocument/2006/bibliography" SelectedStyle="\APA.XSL" StyleName="APA"/>
+</file>
+
+<file path=customXml/itemProps1.xml><?xml version="1.0" encoding="utf-8"?>
+<ds:datastoreItem xmlns:ds="http://schemas.openxmlformats.org/officeDocument/2006/customXml" ds:itemID="{813074C5-18D3-4161-8E69-236C36561F8E}">
+  <ds:schemaRefs>
+    <ds:schemaRef ds:uri="http://schemas.openxmlformats.org/officeDocument/2006/bibliography"/>
+  </ds:schemaRefs>
+</ds:datastoreItem>
 </file>
</xml_diff>